<commit_message>
Refactored notificaiton classes into own package, began work on altering UI to accomodate functionality
</commit_message>
<xml_diff>
--- a/ethics/introduction_script.docx
+++ b/ethics/introduction_script.docx
@@ -805,25 +805,7 @@
           <w:sz w:val="22"/>
           <w:szCs w:val="22"/>
         </w:rPr>
-        <w:t xml:space="preserve">text </w:t>
-      </w:r>
-      <w:proofErr w:type="gramStart"/>
-      <w:r>
-        <w:rPr>
-          <w:rFonts w:ascii="Calibri" w:hAnsi="Calibri" w:cs="Calibri"/>
-          <w:sz w:val="22"/>
-          <w:szCs w:val="22"/>
-        </w:rPr>
-        <w:t>similar to</w:t>
-      </w:r>
-      <w:proofErr w:type="gramEnd"/>
-      <w:r>
-        <w:rPr>
-          <w:rFonts w:ascii="Calibri" w:hAnsi="Calibri" w:cs="Calibri"/>
-          <w:sz w:val="22"/>
-          <w:szCs w:val="22"/>
-        </w:rPr>
-        <w:t xml:space="preserve"> the following must be included in the introduction:</w:t>
+        <w:t>text similar to the following must be included in the introduction:</w:t>
       </w:r>
     </w:p>
     <w:p>
@@ -984,47 +966,7 @@
           <w:sz w:val="22"/>
           <w:szCs w:val="22"/>
         </w:rPr>
-        <w:t xml:space="preserve">The aim of this study is to investigate how feasible the use of 3-dimensional objects </w:t>
-      </w:r>
-      <w:proofErr w:type="gramStart"/>
-      <w:r>
-        <w:rPr>
-          <w:rFonts w:ascii="Calibri" w:hAnsi="Calibri" w:cs="Calibri"/>
-          <w:iCs/>
-          <w:sz w:val="22"/>
-          <w:szCs w:val="22"/>
-        </w:rPr>
-        <w:t>are</w:t>
-      </w:r>
-      <w:proofErr w:type="gramEnd"/>
-      <w:r>
-        <w:rPr>
-          <w:rFonts w:ascii="Calibri" w:hAnsi="Calibri" w:cs="Calibri"/>
-          <w:iCs/>
-          <w:sz w:val="22"/>
-          <w:szCs w:val="22"/>
-        </w:rPr>
-        <w:t xml:space="preserve"> for 2-factor authentication. In particular, the 3D printed objects that will be used were created with user feedback in mind, so the study hopes to assess how suitable these </w:t>
-      </w:r>
-      <w:proofErr w:type="gramStart"/>
-      <w:r>
-        <w:rPr>
-          <w:rFonts w:ascii="Calibri" w:hAnsi="Calibri" w:cs="Calibri"/>
-          <w:iCs/>
-          <w:sz w:val="22"/>
-          <w:szCs w:val="22"/>
-        </w:rPr>
-        <w:t>particular objects</w:t>
-      </w:r>
-      <w:proofErr w:type="gramEnd"/>
-      <w:r>
-        <w:rPr>
-          <w:rFonts w:ascii="Calibri" w:hAnsi="Calibri" w:cs="Calibri"/>
-          <w:iCs/>
-          <w:sz w:val="22"/>
-          <w:szCs w:val="22"/>
-        </w:rPr>
-        <w:t xml:space="preserve"> are</w:t>
+        <w:t>The aim of this study is to investigate how feasible the use of 3-dimensional objects are for 2-factor authentication. In particular, the 3D printed objects that will be used were created with user feedback in mind, so the study hopes to assess how suitable these particular objects are</w:t>
       </w:r>
       <w:r>
         <w:rPr>
@@ -1217,29 +1159,7 @@
           <w:sz w:val="22"/>
           <w:szCs w:val="22"/>
         </w:rPr>
-        <w:t>. The data collected by user input will include how easy they perceived the authentication to be, where the authentication took place (</w:t>
-      </w:r>
-      <w:proofErr w:type="spellStart"/>
-      <w:proofErr w:type="gramStart"/>
-      <w:r>
-        <w:rPr>
-          <w:rFonts w:ascii="Calibri" w:hAnsi="Calibri" w:cs="Calibri"/>
-          <w:iCs/>
-          <w:sz w:val="22"/>
-          <w:szCs w:val="22"/>
-        </w:rPr>
-        <w:t>eg</w:t>
-      </w:r>
-      <w:proofErr w:type="spellEnd"/>
-      <w:proofErr w:type="gramEnd"/>
-      <w:r>
-        <w:rPr>
-          <w:rFonts w:ascii="Calibri" w:hAnsi="Calibri" w:cs="Calibri"/>
-          <w:iCs/>
-          <w:sz w:val="22"/>
-          <w:szCs w:val="22"/>
-        </w:rPr>
-        <w:t xml:space="preserve"> home, work, outside), </w:t>
+        <w:t xml:space="preserve">. The data collected by user input will include how easy they perceived the authentication to be, where the authentication took place (eg home, work, outside), </w:t>
       </w:r>
       <w:r>
         <w:rPr>
@@ -1337,27 +1257,7 @@
           <w:sz w:val="22"/>
           <w:szCs w:val="22"/>
         </w:rPr>
-        <w:t xml:space="preserve">To be clear, this study is not assessing you in any way, but the use of the 3D models, so don’t hesitate to contact me for any problems. You are free to drop out of the study at any time, however I must warn you that we would not be able to reimburse you, should you still choose to do so, I would ask that you get in touch so we can discuss the data collected up to that point </w:t>
-      </w:r>
-      <w:r>
-        <w:rPr>
-          <w:rFonts w:ascii="Calibri" w:hAnsi="Calibri" w:cs="Calibri"/>
-          <w:b/>
-          <w:bCs/>
-          <w:iCs/>
-          <w:sz w:val="22"/>
-          <w:szCs w:val="22"/>
-        </w:rPr>
-        <w:t>(weird wording?)</w:t>
-      </w:r>
-      <w:r>
-        <w:rPr>
-          <w:rFonts w:ascii="Calibri" w:hAnsi="Calibri" w:cs="Calibri"/>
-          <w:iCs/>
-          <w:sz w:val="22"/>
-          <w:szCs w:val="22"/>
-        </w:rPr>
-        <w:t>.</w:t>
+        <w:t>To be clear, this study is not assessing you in any way, but the use of the 3D models, so don’t hesitate to contact me for any problems. You are free to drop out of the study at any time, however I must warn you that we would not be able to reimburse you, should you still choose to do so, I would ask that you get in touch so we can discuss the data collected up to that point.</w:t>
       </w:r>
     </w:p>
     <w:p>
@@ -1865,6 +1765,50 @@
     <w:lsdException w:name="Subtitle" w:qFormat="1"/>
     <w:lsdException w:name="Strong" w:qFormat="1"/>
     <w:lsdException w:name="Emphasis" w:qFormat="1"/>
+    <w:lsdException w:name="Normal Table" w:semiHidden="1" w:unhideWhenUsed="1"/>
+    <w:lsdException w:name="Table Simple 1" w:semiHidden="1" w:unhideWhenUsed="1"/>
+    <w:lsdException w:name="Table Simple 2" w:semiHidden="1" w:unhideWhenUsed="1"/>
+    <w:lsdException w:name="Table Simple 3" w:semiHidden="1" w:unhideWhenUsed="1"/>
+    <w:lsdException w:name="Table Classic 1" w:semiHidden="1" w:unhideWhenUsed="1"/>
+    <w:lsdException w:name="Table Classic 2" w:semiHidden="1" w:unhideWhenUsed="1"/>
+    <w:lsdException w:name="Table Classic 3" w:semiHidden="1" w:unhideWhenUsed="1"/>
+    <w:lsdException w:name="Table Classic 4" w:semiHidden="1" w:unhideWhenUsed="1"/>
+    <w:lsdException w:name="Table Colorful 1" w:semiHidden="1" w:unhideWhenUsed="1"/>
+    <w:lsdException w:name="Table Colorful 2" w:semiHidden="1" w:unhideWhenUsed="1"/>
+    <w:lsdException w:name="Table Colorful 3" w:semiHidden="1" w:unhideWhenUsed="1"/>
+    <w:lsdException w:name="Table Columns 1" w:semiHidden="1" w:unhideWhenUsed="1"/>
+    <w:lsdException w:name="Table Columns 2" w:semiHidden="1" w:unhideWhenUsed="1"/>
+    <w:lsdException w:name="Table Columns 3" w:semiHidden="1" w:unhideWhenUsed="1"/>
+    <w:lsdException w:name="Table Columns 4" w:semiHidden="1" w:unhideWhenUsed="1"/>
+    <w:lsdException w:name="Table Columns 5" w:semiHidden="1" w:unhideWhenUsed="1"/>
+    <w:lsdException w:name="Table Grid 1" w:semiHidden="1" w:unhideWhenUsed="1"/>
+    <w:lsdException w:name="Table Grid 2" w:semiHidden="1" w:unhideWhenUsed="1"/>
+    <w:lsdException w:name="Table Grid 3" w:semiHidden="1" w:unhideWhenUsed="1"/>
+    <w:lsdException w:name="Table Grid 4" w:semiHidden="1" w:unhideWhenUsed="1"/>
+    <w:lsdException w:name="Table Grid 5" w:semiHidden="1" w:unhideWhenUsed="1"/>
+    <w:lsdException w:name="Table Grid 6" w:semiHidden="1" w:unhideWhenUsed="1"/>
+    <w:lsdException w:name="Table Grid 7" w:semiHidden="1" w:unhideWhenUsed="1"/>
+    <w:lsdException w:name="Table Grid 8" w:semiHidden="1" w:unhideWhenUsed="1"/>
+    <w:lsdException w:name="Table List 1" w:semiHidden="1" w:unhideWhenUsed="1"/>
+    <w:lsdException w:name="Table List 2" w:semiHidden="1" w:unhideWhenUsed="1"/>
+    <w:lsdException w:name="Table List 3" w:semiHidden="1" w:unhideWhenUsed="1"/>
+    <w:lsdException w:name="Table List 4" w:semiHidden="1" w:unhideWhenUsed="1"/>
+    <w:lsdException w:name="Table List 5" w:semiHidden="1" w:unhideWhenUsed="1"/>
+    <w:lsdException w:name="Table List 6" w:semiHidden="1" w:unhideWhenUsed="1"/>
+    <w:lsdException w:name="Table List 7" w:semiHidden="1" w:unhideWhenUsed="1"/>
+    <w:lsdException w:name="Table List 8" w:semiHidden="1" w:unhideWhenUsed="1"/>
+    <w:lsdException w:name="Table 3D effects 1" w:semiHidden="1" w:unhideWhenUsed="1"/>
+    <w:lsdException w:name="Table 3D effects 2" w:semiHidden="1" w:unhideWhenUsed="1"/>
+    <w:lsdException w:name="Table 3D effects 3" w:semiHidden="1" w:unhideWhenUsed="1"/>
+    <w:lsdException w:name="Table Contemporary" w:semiHidden="1" w:unhideWhenUsed="1"/>
+    <w:lsdException w:name="Table Elegant" w:semiHidden="1" w:unhideWhenUsed="1"/>
+    <w:lsdException w:name="Table Professional" w:semiHidden="1" w:unhideWhenUsed="1"/>
+    <w:lsdException w:name="Table Subtle 1" w:semiHidden="1" w:unhideWhenUsed="1"/>
+    <w:lsdException w:name="Table Subtle 2" w:semiHidden="1" w:unhideWhenUsed="1"/>
+    <w:lsdException w:name="Table Web 1" w:semiHidden="1" w:unhideWhenUsed="1"/>
+    <w:lsdException w:name="Table Web 2" w:semiHidden="1" w:unhideWhenUsed="1"/>
+    <w:lsdException w:name="Table Web 3" w:semiHidden="1" w:unhideWhenUsed="1"/>
+    <w:lsdException w:name="Table Theme" w:semiHidden="1" w:unhideWhenUsed="1"/>
     <w:lsdException w:name="Placeholder Text" w:semiHidden="1" w:uiPriority="99"/>
     <w:lsdException w:name="No Spacing" w:uiPriority="1" w:qFormat="1"/>
     <w:lsdException w:name="Light Shading" w:uiPriority="60"/>
@@ -2097,11 +2041,15 @@
   </w:style>
   <w:style w:type="character" w:default="1" w:styleId="DefaultParagraphFont">
     <w:name w:val="Default Paragraph Font"/>
+    <w:uiPriority w:val="1"/>
     <w:semiHidden/>
+    <w:unhideWhenUsed/>
   </w:style>
   <w:style w:type="table" w:default="1" w:styleId="TableNormal">
     <w:name w:val="Normal Table"/>
+    <w:uiPriority w:val="99"/>
     <w:semiHidden/>
+    <w:unhideWhenUsed/>
     <w:tblPr>
       <w:tblInd w:w="0" w:type="dxa"/>
       <w:tblCellMar>
@@ -2114,7 +2062,9 @@
   </w:style>
   <w:style w:type="numbering" w:default="1" w:styleId="NoList">
     <w:name w:val="No List"/>
+    <w:uiPriority w:val="99"/>
     <w:semiHidden/>
+    <w:unhideWhenUsed/>
   </w:style>
   <w:style w:type="paragraph" w:styleId="BodyText">
     <w:name w:val="Body Text"/>

</xml_diff>